<commit_message>
Edit the format of the documentation
Edit the format of the documentation
</commit_message>
<xml_diff>
--- a/research/05 - CHAPTER FIVE/DOC/Chapter Five.docx
+++ b/research/05 - CHAPTER FIVE/DOC/Chapter Five.docx
@@ -1,21 +1,23 @@
 
 <file path=word/document.xml><?xml version="1.0" encoding="utf-8"?>
-<w:document xmlns:wpc="http://schemas.microsoft.com/office/word/2010/wordprocessingCanvas" xmlns:cx="http://schemas.microsoft.com/office/drawing/2014/chartex" xmlns:cx1="http://schemas.microsoft.com/office/drawing/2015/9/8/chartex" xmlns:mc="http://schemas.openxmlformats.org/markup-compatibility/2006" xmlns:o="urn:schemas-microsoft-com:office:office" xmlns:r="http://schemas.openxmlformats.org/officeDocument/2006/relationships" xmlns:m="http://schemas.openxmlformats.org/officeDocument/2006/math" xmlns:v="urn:schemas-microsoft-com:vml" xmlns:wp14="http://schemas.microsoft.com/office/word/2010/wordprocessingDrawing" xmlns:wp="http://schemas.openxmlformats.org/drawingml/2006/wordprocessingDrawing" xmlns:w10="urn:schemas-microsoft-com:office:word" xmlns:w="http://schemas.openxmlformats.org/wordprocessingml/2006/main" xmlns:w14="http://schemas.microsoft.com/office/word/2010/wordml" xmlns:w15="http://schemas.microsoft.com/office/word/2012/wordml" xmlns:w16se="http://schemas.microsoft.com/office/word/2015/wordml/symex" xmlns:wpg="http://schemas.microsoft.com/office/word/2010/wordprocessingGroup" xmlns:wpi="http://schemas.microsoft.com/office/word/2010/wordprocessingInk" xmlns:wne="http://schemas.microsoft.com/office/word/2006/wordml" xmlns:wps="http://schemas.microsoft.com/office/word/2010/wordprocessingShape" mc:Ignorable="w14 w15 w16se wp14">
+<w:document xmlns:wpc="http://schemas.microsoft.com/office/word/2010/wordprocessingCanvas" xmlns:cx="http://schemas.microsoft.com/office/drawing/2014/chartex" xmlns:cx1="http://schemas.microsoft.com/office/drawing/2015/9/8/chartex" xmlns:cx2="http://schemas.microsoft.com/office/drawing/2015/10/21/chartex" xmlns:cx3="http://schemas.microsoft.com/office/drawing/2016/5/9/chartex" xmlns:cx4="http://schemas.microsoft.com/office/drawing/2016/5/10/chartex" xmlns:cx5="http://schemas.microsoft.com/office/drawing/2016/5/11/chartex" xmlns:cx6="http://schemas.microsoft.com/office/drawing/2016/5/12/chartex" xmlns:cx7="http://schemas.microsoft.com/office/drawing/2016/5/13/chartex" xmlns:cx8="http://schemas.microsoft.com/office/drawing/2016/5/14/chartex" xmlns:mc="http://schemas.openxmlformats.org/markup-compatibility/2006" xmlns:aink="http://schemas.microsoft.com/office/drawing/2016/ink" xmlns:am3d="http://schemas.microsoft.com/office/drawing/2017/model3d" xmlns:o="urn:schemas-microsoft-com:office:office" xmlns:r="http://schemas.openxmlformats.org/officeDocument/2006/relationships" xmlns:m="http://schemas.openxmlformats.org/officeDocument/2006/math" xmlns:v="urn:schemas-microsoft-com:vml" xmlns:wp14="http://schemas.microsoft.com/office/word/2010/wordprocessingDrawing" xmlns:wp="http://schemas.openxmlformats.org/drawingml/2006/wordprocessingDrawing" xmlns:w10="urn:schemas-microsoft-com:office:word" xmlns:w="http://schemas.openxmlformats.org/wordprocessingml/2006/main" xmlns:w14="http://schemas.microsoft.com/office/word/2010/wordml" xmlns:w15="http://schemas.microsoft.com/office/word/2012/wordml" xmlns:w16cid="http://schemas.microsoft.com/office/word/2016/wordml/cid" xmlns:w16se="http://schemas.microsoft.com/office/word/2015/wordml/symex" xmlns:wpg="http://schemas.microsoft.com/office/word/2010/wordprocessingGroup" xmlns:wpi="http://schemas.microsoft.com/office/word/2010/wordprocessingInk" xmlns:wne="http://schemas.microsoft.com/office/word/2006/wordml" xmlns:wps="http://schemas.microsoft.com/office/word/2010/wordprocessingShape" mc:Ignorable="w14 w15 w16se w16cid wp14">
   <w:body>
     <w:p>
       <w:pPr>
         <w:jc w:val="center"/>
         <w:rPr>
-          <w:b/>
-          <w:sz w:val="28"/>
-          <w:szCs w:val="28"/>
-        </w:rPr>
-      </w:pPr>
-      <w:r>
-        <w:rPr>
-          <w:b/>
-          <w:sz w:val="28"/>
-          <w:szCs w:val="28"/>
+          <w:rFonts w:ascii="Times New Roman" w:hAnsi="Times New Roman" w:cs="Times New Roman"/>
+          <w:b/>
+          <w:sz w:val="24"/>
+          <w:szCs w:val="24"/>
+        </w:rPr>
+      </w:pPr>
+      <w:r>
+        <w:rPr>
+          <w:rFonts w:ascii="Times New Roman" w:hAnsi="Times New Roman" w:cs="Times New Roman"/>
+          <w:b/>
+          <w:sz w:val="24"/>
+          <w:szCs w:val="24"/>
         </w:rPr>
         <w:t>CHAPTER V</w:t>
       </w:r>
@@ -24,40 +26,78 @@
       <w:pPr>
         <w:jc w:val="center"/>
         <w:rPr>
-          <w:b/>
-          <w:sz w:val="28"/>
-          <w:szCs w:val="28"/>
-        </w:rPr>
-      </w:pPr>
-      <w:r>
-        <w:rPr>
-          <w:b/>
-          <w:sz w:val="28"/>
-          <w:szCs w:val="28"/>
-        </w:rPr>
-        <w:t>RESULTS AND DISCUSSIONS</w:t>
-      </w:r>
-    </w:p>
-    <w:p/>
+          <w:rFonts w:ascii="Times New Roman" w:hAnsi="Times New Roman" w:cs="Times New Roman"/>
+          <w:sz w:val="24"/>
+          <w:szCs w:val="24"/>
+        </w:rPr>
+      </w:pPr>
+      <w:r>
+        <w:rPr>
+          <w:rFonts w:ascii="Times New Roman" w:hAnsi="Times New Roman" w:cs="Times New Roman"/>
+          <w:sz w:val="24"/>
+          <w:szCs w:val="24"/>
+        </w:rPr>
+        <w:t>Results and Discussion</w:t>
+      </w:r>
+    </w:p>
+    <w:p>
+      <w:pPr>
+        <w:jc w:val="both"/>
+        <w:rPr>
+          <w:rFonts w:ascii="Times New Roman" w:hAnsi="Times New Roman" w:cs="Times New Roman"/>
+          <w:sz w:val="24"/>
+          <w:szCs w:val="24"/>
+        </w:rPr>
+      </w:pPr>
+    </w:p>
     <w:p>
       <w:pPr>
         <w:spacing w:line="360" w:lineRule="auto"/>
-      </w:pPr>
-      <w:r>
+        <w:jc w:val="both"/>
+        <w:rPr>
+          <w:rFonts w:ascii="Times New Roman" w:hAnsi="Times New Roman" w:cs="Times New Roman"/>
+          <w:sz w:val="24"/>
+          <w:szCs w:val="24"/>
+        </w:rPr>
+      </w:pPr>
+      <w:r>
+        <w:rPr>
+          <w:rFonts w:ascii="Times New Roman" w:hAnsi="Times New Roman" w:cs="Times New Roman"/>
+          <w:sz w:val="24"/>
+          <w:szCs w:val="24"/>
+        </w:rPr>
         <w:t>The data presented in this chapter were results of the survey conducted by the proponents. The collected data are presented in graphical form.</w:t>
       </w:r>
       <w:r>
+        <w:rPr>
+          <w:rFonts w:ascii="Times New Roman" w:hAnsi="Times New Roman" w:cs="Times New Roman"/>
+          <w:sz w:val="24"/>
+          <w:szCs w:val="24"/>
+        </w:rPr>
         <w:t xml:space="preserve"> The result displayed comprise of </w:t>
       </w:r>
       <w:r>
+        <w:rPr>
+          <w:rFonts w:ascii="Times New Roman" w:hAnsi="Times New Roman" w:cs="Times New Roman"/>
+          <w:sz w:val="24"/>
+          <w:szCs w:val="24"/>
+        </w:rPr>
         <w:t>experience</w:t>
       </w:r>
       <w:r>
+        <w:rPr>
+          <w:rFonts w:ascii="Times New Roman" w:hAnsi="Times New Roman" w:cs="Times New Roman"/>
+          <w:sz w:val="24"/>
+          <w:szCs w:val="24"/>
+        </w:rPr>
         <w:t xml:space="preserve"> in using Intelligent Personal Assistant.</w:t>
       </w:r>
       <w:r>
         <w:rPr>
+          <w:rFonts w:ascii="Times New Roman" w:hAnsi="Times New Roman" w:cs="Times New Roman"/>
           <w:noProof/>
+          <w:sz w:val="24"/>
+          <w:szCs w:val="24"/>
           <w:lang w:eastAsia="en-PH"/>
         </w:rPr>
         <w:t xml:space="preserve"> </w:t>
@@ -65,30 +105,38 @@
     </w:p>
     <w:p>
       <w:pPr>
-        <w:jc w:val="center"/>
-      </w:pPr>
-      <w:r>
-        <w:rPr>
+        <w:jc w:val="both"/>
+        <w:rPr>
+          <w:rFonts w:ascii="Times New Roman" w:hAnsi="Times New Roman" w:cs="Times New Roman"/>
+          <w:sz w:val="24"/>
+          <w:szCs w:val="24"/>
+        </w:rPr>
+      </w:pPr>
+      <w:r>
+        <w:rPr>
+          <w:rFonts w:ascii="Times New Roman" w:hAnsi="Times New Roman" w:cs="Times New Roman"/>
           <w:noProof/>
+          <w:sz w:val="24"/>
+          <w:szCs w:val="24"/>
           <w:lang w:eastAsia="en-PH"/>
         </w:rPr>
         <w:drawing>
           <wp:anchor distT="0" distB="0" distL="114300" distR="114300" simplePos="0" relativeHeight="251658240" behindDoc="1" locked="0" layoutInCell="1" allowOverlap="1">
             <wp:simplePos x="0" y="0"/>
             <wp:positionH relativeFrom="margin">
-              <wp:posOffset>-331595</wp:posOffset>
+              <wp:posOffset>133350</wp:posOffset>
             </wp:positionH>
             <wp:positionV relativeFrom="paragraph">
-              <wp:posOffset>315295</wp:posOffset>
+              <wp:posOffset>68580</wp:posOffset>
             </wp:positionV>
-            <wp:extent cx="5943600" cy="2617470"/>
-            <wp:effectExtent l="0" t="0" r="0" b="0"/>
+            <wp:extent cx="5019675" cy="2210435"/>
+            <wp:effectExtent l="0" t="0" r="9525" b="0"/>
             <wp:wrapTight wrapText="bothSides">
               <wp:wrapPolygon edited="0">
                 <wp:start x="0" y="0"/>
-                <wp:lineTo x="0" y="21380"/>
-                <wp:lineTo x="21531" y="21380"/>
-                <wp:lineTo x="21531" y="0"/>
+                <wp:lineTo x="0" y="21408"/>
+                <wp:lineTo x="21559" y="21408"/>
+                <wp:lineTo x="21559" y="0"/>
                 <wp:lineTo x="0" y="0"/>
               </wp:wrapPolygon>
             </wp:wrapTight>
@@ -118,7 +166,7 @@
                   <pic:spPr>
                     <a:xfrm>
                       <a:off x="0" y="0"/>
-                      <a:ext cx="5943600" cy="2617470"/>
+                      <a:ext cx="5019675" cy="2210435"/>
                     </a:xfrm>
                     <a:prstGeom prst="rect">
                       <a:avLst/>
@@ -127,6 +175,12 @@
                 </pic:pic>
               </a:graphicData>
             </a:graphic>
+            <wp14:sizeRelH relativeFrom="margin">
+              <wp14:pctWidth>0</wp14:pctWidth>
+            </wp14:sizeRelH>
+            <wp14:sizeRelV relativeFrom="margin">
+              <wp14:pctHeight>0</wp14:pctHeight>
+            </wp14:sizeRelV>
           </wp:anchor>
         </w:drawing>
       </w:r>
@@ -135,31 +189,37 @@
       <w:pPr>
         <w:jc w:val="center"/>
         <w:rPr>
-          <w:b/>
-        </w:rPr>
-      </w:pPr>
-      <w:r>
-        <w:rPr>
+          <w:rFonts w:ascii="Times New Roman" w:hAnsi="Times New Roman" w:cs="Times New Roman"/>
+          <w:b/>
+          <w:sz w:val="24"/>
+          <w:szCs w:val="24"/>
+        </w:rPr>
+      </w:pPr>
+      <w:r>
+        <w:rPr>
+          <w:rFonts w:ascii="Times New Roman" w:hAnsi="Times New Roman" w:cs="Times New Roman"/>
           <w:noProof/>
+          <w:sz w:val="24"/>
+          <w:szCs w:val="24"/>
           <w:lang w:eastAsia="en-PH"/>
         </w:rPr>
         <w:drawing>
           <wp:anchor distT="0" distB="0" distL="114300" distR="114300" simplePos="0" relativeHeight="251659264" behindDoc="1" locked="0" layoutInCell="1" allowOverlap="1">
             <wp:simplePos x="0" y="0"/>
-            <wp:positionH relativeFrom="margin">
-              <wp:posOffset>-241161</wp:posOffset>
+            <wp:positionH relativeFrom="page">
+              <wp:align>center</wp:align>
             </wp:positionH>
             <wp:positionV relativeFrom="paragraph">
-              <wp:posOffset>3051886</wp:posOffset>
+              <wp:posOffset>2450465</wp:posOffset>
             </wp:positionV>
-            <wp:extent cx="5943600" cy="2410460"/>
-            <wp:effectExtent l="0" t="0" r="0" b="8890"/>
+            <wp:extent cx="5514975" cy="2236470"/>
+            <wp:effectExtent l="0" t="0" r="9525" b="0"/>
             <wp:wrapTight wrapText="bothSides">
               <wp:wrapPolygon edited="0">
                 <wp:start x="0" y="0"/>
-                <wp:lineTo x="0" y="21509"/>
-                <wp:lineTo x="21531" y="21509"/>
-                <wp:lineTo x="21531" y="0"/>
+                <wp:lineTo x="0" y="21342"/>
+                <wp:lineTo x="21563" y="21342"/>
+                <wp:lineTo x="21563" y="0"/>
                 <wp:lineTo x="0" y="0"/>
               </wp:wrapPolygon>
             </wp:wrapTight>
@@ -189,7 +249,7 @@
                   <pic:spPr>
                     <a:xfrm>
                       <a:off x="0" y="0"/>
-                      <a:ext cx="5943600" cy="2410460"/>
+                      <a:ext cx="5514975" cy="2236470"/>
                     </a:xfrm>
                     <a:prstGeom prst="rect">
                       <a:avLst/>
@@ -209,7 +269,10 @@
       </w:r>
       <w:r>
         <w:rPr>
-          <w:b/>
+          <w:rFonts w:ascii="Times New Roman" w:hAnsi="Times New Roman" w:cs="Times New Roman"/>
+          <w:b/>
+          <w:sz w:val="24"/>
+          <w:szCs w:val="24"/>
         </w:rPr>
         <w:t>Figure # Awareness about the Intelligent Personal Assistant or IPA</w:t>
       </w:r>
@@ -218,12 +281,18 @@
       <w:pPr>
         <w:jc w:val="center"/>
         <w:rPr>
-          <w:b/>
-        </w:rPr>
-      </w:pPr>
-      <w:r>
-        <w:rPr>
-          <w:b/>
+          <w:rFonts w:ascii="Times New Roman" w:hAnsi="Times New Roman" w:cs="Times New Roman"/>
+          <w:b/>
+          <w:sz w:val="24"/>
+          <w:szCs w:val="24"/>
+        </w:rPr>
+      </w:pPr>
+      <w:r>
+        <w:rPr>
+          <w:rFonts w:ascii="Times New Roman" w:hAnsi="Times New Roman" w:cs="Times New Roman"/>
+          <w:b/>
+          <w:sz w:val="24"/>
+          <w:szCs w:val="24"/>
         </w:rPr>
         <w:t>Figure# Have tried using an IPA</w:t>
       </w:r>
@@ -231,126 +300,51 @@
     <w:p>
       <w:pPr>
         <w:ind w:firstLine="720"/>
-        <w:rPr>
-          <w:rFonts w:cstheme="minorHAnsi"/>
-        </w:rPr>
-      </w:pPr>
-      <w:r>
-        <w:rPr>
-          <w:rFonts w:cstheme="minorHAnsi"/>
+        <w:jc w:val="both"/>
+        <w:rPr>
+          <w:rFonts w:ascii="Times New Roman" w:hAnsi="Times New Roman" w:cs="Times New Roman"/>
+          <w:sz w:val="24"/>
+          <w:szCs w:val="24"/>
+        </w:rPr>
+      </w:pPr>
+    </w:p>
+    <w:p>
+      <w:pPr>
+        <w:spacing w:line="360" w:lineRule="auto"/>
+        <w:ind w:firstLine="720"/>
+        <w:jc w:val="both"/>
+        <w:rPr>
+          <w:rFonts w:ascii="Times New Roman" w:hAnsi="Times New Roman" w:cs="Times New Roman"/>
+          <w:sz w:val="24"/>
+          <w:szCs w:val="24"/>
+        </w:rPr>
+      </w:pPr>
+      <w:r>
+        <w:rPr>
+          <w:rFonts w:ascii="Times New Roman" w:hAnsi="Times New Roman" w:cs="Times New Roman"/>
+          <w:noProof/>
+          <w:sz w:val="24"/>
+          <w:szCs w:val="24"/>
+          <w:lang w:eastAsia="en-PH"/>
         </w:rPr>
         <w:lastRenderedPageBreak/>
-        <w:t>Based from the respondents’ answers on the question</w:t>
-      </w:r>
-      <w:r>
-        <w:rPr>
-          <w:rFonts w:cstheme="minorHAnsi"/>
-        </w:rPr>
-        <w:t>s</w:t>
-      </w:r>
-      <w:r>
-        <w:rPr>
-          <w:rFonts w:cstheme="minorHAnsi"/>
-        </w:rPr>
-        <w:t xml:space="preserve"> </w:t>
-      </w:r>
-      <w:proofErr w:type="gramStart"/>
-      <w:r>
-        <w:rPr>
-          <w:rFonts w:cstheme="minorHAnsi"/>
-        </w:rPr>
-        <w:t>“</w:t>
-      </w:r>
-      <w:r>
-        <w:rPr>
-          <w:rFonts w:cstheme="minorHAnsi"/>
-        </w:rPr>
-        <w:t xml:space="preserve"> </w:t>
-      </w:r>
-      <w:r>
-        <w:rPr>
-          <w:rFonts w:cstheme="minorHAnsi"/>
-          <w:color w:val="000000"/>
-          <w:shd w:val="clear" w:color="auto" w:fill="FFFFFF"/>
-        </w:rPr>
-        <w:t>Are</w:t>
-      </w:r>
-      <w:proofErr w:type="gramEnd"/>
-      <w:r>
-        <w:rPr>
-          <w:rFonts w:cstheme="minorHAnsi"/>
-          <w:color w:val="000000"/>
-          <w:shd w:val="clear" w:color="auto" w:fill="FFFFFF"/>
-        </w:rPr>
-        <w:t xml:space="preserve"> you aware about the Intelligent Personal Assistant or IPA?</w:t>
-      </w:r>
-      <w:r>
-        <w:rPr>
-          <w:rFonts w:cstheme="minorHAnsi"/>
-        </w:rPr>
-        <w:t>”</w:t>
-      </w:r>
-      <w:r>
-        <w:rPr>
-          <w:rFonts w:cstheme="minorHAnsi"/>
-        </w:rPr>
-        <w:t xml:space="preserve"> and “</w:t>
-      </w:r>
-      <w:r>
-        <w:rPr>
-          <w:rFonts w:cstheme="minorHAnsi"/>
-          <w:color w:val="000000"/>
-          <w:shd w:val="clear" w:color="auto" w:fill="FFFFFF"/>
-        </w:rPr>
-        <w:t>Have you tried using an Intelligent Personal Assistant?</w:t>
-      </w:r>
-      <w:r>
-        <w:rPr>
-          <w:rFonts w:cstheme="minorHAnsi"/>
-        </w:rPr>
-        <w:t>”</w:t>
-      </w:r>
-      <w:r>
-        <w:rPr>
-          <w:rFonts w:cstheme="minorHAnsi"/>
-        </w:rPr>
-        <w:t xml:space="preserve"> Most of them familiar with Intelligent Personal Assistant</w:t>
-      </w:r>
-      <w:r>
-        <w:rPr>
-          <w:rFonts w:cstheme="minorHAnsi"/>
-        </w:rPr>
-        <w:t xml:space="preserve"> and most of them have experienced using it.</w:t>
-      </w:r>
-    </w:p>
-    <w:p>
-      <w:pPr>
-        <w:rPr>
-          <w:rFonts w:cstheme="minorHAnsi"/>
-        </w:rPr>
-      </w:pPr>
-      <w:r>
-        <w:rPr>
-          <w:noProof/>
-          <w:lang w:eastAsia="en-PH"/>
-        </w:rPr>
         <w:drawing>
           <wp:anchor distT="0" distB="0" distL="114300" distR="114300" simplePos="0" relativeHeight="251660288" behindDoc="1" locked="0" layoutInCell="1" allowOverlap="1">
             <wp:simplePos x="0" y="0"/>
             <wp:positionH relativeFrom="margin">
-              <wp:align>right</wp:align>
+              <wp:align>center</wp:align>
             </wp:positionH>
             <wp:positionV relativeFrom="paragraph">
-              <wp:posOffset>221064</wp:posOffset>
+              <wp:posOffset>1002030</wp:posOffset>
             </wp:positionV>
-            <wp:extent cx="5943600" cy="2839085"/>
-            <wp:effectExtent l="0" t="0" r="0" b="0"/>
+            <wp:extent cx="4924425" cy="2351405"/>
+            <wp:effectExtent l="0" t="0" r="9525" b="0"/>
             <wp:wrapTight wrapText="bothSides">
               <wp:wrapPolygon edited="0">
                 <wp:start x="0" y="0"/>
-                <wp:lineTo x="0" y="21450"/>
-                <wp:lineTo x="21531" y="21450"/>
-                <wp:lineTo x="21531" y="0"/>
+                <wp:lineTo x="0" y="21349"/>
+                <wp:lineTo x="21558" y="21349"/>
+                <wp:lineTo x="21558" y="0"/>
                 <wp:lineTo x="0" y="0"/>
               </wp:wrapPolygon>
             </wp:wrapTight>
@@ -380,7 +374,7 @@
                   <pic:spPr>
                     <a:xfrm>
                       <a:off x="0" y="0"/>
-                      <a:ext cx="5943600" cy="2839085"/>
+                      <a:ext cx="4924425" cy="2351405"/>
                     </a:xfrm>
                     <a:prstGeom prst="rect">
                       <a:avLst/>
@@ -389,58 +383,202 @@
                 </pic:pic>
               </a:graphicData>
             </a:graphic>
+            <wp14:sizeRelH relativeFrom="margin">
+              <wp14:pctWidth>0</wp14:pctWidth>
+            </wp14:sizeRelH>
+            <wp14:sizeRelV relativeFrom="margin">
+              <wp14:pctHeight>0</wp14:pctHeight>
+            </wp14:sizeRelV>
           </wp:anchor>
         </w:drawing>
       </w:r>
+      <w:r>
+        <w:rPr>
+          <w:rFonts w:ascii="Times New Roman" w:hAnsi="Times New Roman" w:cs="Times New Roman"/>
+          <w:sz w:val="24"/>
+          <w:szCs w:val="24"/>
+        </w:rPr>
+        <w:t>Based from the respondents’ answers on the question</w:t>
+      </w:r>
+      <w:r>
+        <w:rPr>
+          <w:rFonts w:ascii="Times New Roman" w:hAnsi="Times New Roman" w:cs="Times New Roman"/>
+          <w:sz w:val="24"/>
+          <w:szCs w:val="24"/>
+        </w:rPr>
+        <w:t>s</w:t>
+      </w:r>
+      <w:r>
+        <w:rPr>
+          <w:rFonts w:ascii="Times New Roman" w:hAnsi="Times New Roman" w:cs="Times New Roman"/>
+          <w:sz w:val="24"/>
+          <w:szCs w:val="24"/>
+        </w:rPr>
+        <w:t xml:space="preserve"> </w:t>
+      </w:r>
+      <w:proofErr w:type="gramStart"/>
+      <w:r>
+        <w:rPr>
+          <w:rFonts w:ascii="Times New Roman" w:hAnsi="Times New Roman" w:cs="Times New Roman"/>
+          <w:sz w:val="24"/>
+          <w:szCs w:val="24"/>
+        </w:rPr>
+        <w:t>“</w:t>
+      </w:r>
+      <w:r>
+        <w:rPr>
+          <w:rFonts w:ascii="Times New Roman" w:hAnsi="Times New Roman" w:cs="Times New Roman"/>
+          <w:sz w:val="24"/>
+          <w:szCs w:val="24"/>
+        </w:rPr>
+        <w:t xml:space="preserve"> </w:t>
+      </w:r>
+      <w:r>
+        <w:rPr>
+          <w:rFonts w:ascii="Times New Roman" w:hAnsi="Times New Roman" w:cs="Times New Roman"/>
+          <w:color w:val="000000"/>
+          <w:sz w:val="24"/>
+          <w:szCs w:val="24"/>
+          <w:shd w:val="clear" w:color="auto" w:fill="FFFFFF"/>
+        </w:rPr>
+        <w:t>Are</w:t>
+      </w:r>
+      <w:proofErr w:type="gramEnd"/>
+      <w:r>
+        <w:rPr>
+          <w:rFonts w:ascii="Times New Roman" w:hAnsi="Times New Roman" w:cs="Times New Roman"/>
+          <w:color w:val="000000"/>
+          <w:sz w:val="24"/>
+          <w:szCs w:val="24"/>
+          <w:shd w:val="clear" w:color="auto" w:fill="FFFFFF"/>
+        </w:rPr>
+        <w:t xml:space="preserve"> you aware about the Intelligent Personal Assistant or IPA?</w:t>
+      </w:r>
+      <w:r>
+        <w:rPr>
+          <w:rFonts w:ascii="Times New Roman" w:hAnsi="Times New Roman" w:cs="Times New Roman"/>
+          <w:sz w:val="24"/>
+          <w:szCs w:val="24"/>
+        </w:rPr>
+        <w:t>”</w:t>
+      </w:r>
+      <w:r>
+        <w:rPr>
+          <w:rFonts w:ascii="Times New Roman" w:hAnsi="Times New Roman" w:cs="Times New Roman"/>
+          <w:sz w:val="24"/>
+          <w:szCs w:val="24"/>
+        </w:rPr>
+        <w:t xml:space="preserve"> and “</w:t>
+      </w:r>
+      <w:r>
+        <w:rPr>
+          <w:rFonts w:ascii="Times New Roman" w:hAnsi="Times New Roman" w:cs="Times New Roman"/>
+          <w:color w:val="000000"/>
+          <w:sz w:val="24"/>
+          <w:szCs w:val="24"/>
+          <w:shd w:val="clear" w:color="auto" w:fill="FFFFFF"/>
+        </w:rPr>
+        <w:t>Have you tried using an Intelligent Personal Assistant?</w:t>
+      </w:r>
+      <w:r>
+        <w:rPr>
+          <w:rFonts w:ascii="Times New Roman" w:hAnsi="Times New Roman" w:cs="Times New Roman"/>
+          <w:sz w:val="24"/>
+          <w:szCs w:val="24"/>
+        </w:rPr>
+        <w:t>”</w:t>
+      </w:r>
+      <w:r>
+        <w:rPr>
+          <w:rFonts w:ascii="Times New Roman" w:hAnsi="Times New Roman" w:cs="Times New Roman"/>
+          <w:sz w:val="24"/>
+          <w:szCs w:val="24"/>
+        </w:rPr>
+        <w:t xml:space="preserve"> Most of them familiar with Intelligent Personal Assistant</w:t>
+      </w:r>
+      <w:r>
+        <w:rPr>
+          <w:rFonts w:ascii="Times New Roman" w:hAnsi="Times New Roman" w:cs="Times New Roman"/>
+          <w:sz w:val="24"/>
+          <w:szCs w:val="24"/>
+        </w:rPr>
+        <w:t xml:space="preserve"> and most of them have experienced using it.</w:t>
+      </w:r>
+    </w:p>
+    <w:p>
+      <w:pPr>
+        <w:jc w:val="both"/>
+        <w:rPr>
+          <w:rFonts w:ascii="Times New Roman" w:hAnsi="Times New Roman" w:cs="Times New Roman"/>
+          <w:sz w:val="24"/>
+          <w:szCs w:val="24"/>
+        </w:rPr>
+      </w:pPr>
     </w:p>
     <w:p>
       <w:pPr>
         <w:jc w:val="center"/>
         <w:rPr>
-          <w:b/>
-        </w:rPr>
-      </w:pPr>
-      <w:r>
-        <w:rPr>
-          <w:b/>
+          <w:rFonts w:ascii="Times New Roman" w:hAnsi="Times New Roman" w:cs="Times New Roman"/>
+          <w:b/>
+          <w:sz w:val="24"/>
+          <w:szCs w:val="24"/>
+        </w:rPr>
+      </w:pPr>
+      <w:r>
+        <w:rPr>
+          <w:rFonts w:ascii="Times New Roman" w:hAnsi="Times New Roman" w:cs="Times New Roman"/>
+          <w:b/>
+          <w:sz w:val="24"/>
+          <w:szCs w:val="24"/>
         </w:rPr>
         <w:t xml:space="preserve">Figure# </w:t>
       </w:r>
       <w:r>
         <w:rPr>
-          <w:b/>
+          <w:rFonts w:ascii="Times New Roman" w:hAnsi="Times New Roman" w:cs="Times New Roman"/>
+          <w:b/>
+          <w:sz w:val="24"/>
+          <w:szCs w:val="24"/>
         </w:rPr>
         <w:t>Number of IPA users per kind</w:t>
       </w:r>
     </w:p>
     <w:p>
       <w:pPr>
-        <w:rPr>
-          <w:rFonts w:cstheme="minorHAnsi"/>
-        </w:rPr>
-      </w:pPr>
-      <w:r>
-        <w:rPr>
+        <w:spacing w:line="360" w:lineRule="auto"/>
+        <w:jc w:val="both"/>
+        <w:rPr>
+          <w:rFonts w:ascii="Times New Roman" w:hAnsi="Times New Roman" w:cs="Times New Roman"/>
+          <w:sz w:val="24"/>
+          <w:szCs w:val="24"/>
+        </w:rPr>
+      </w:pPr>
+      <w:r>
+        <w:rPr>
+          <w:rFonts w:ascii="Times New Roman" w:hAnsi="Times New Roman" w:cs="Times New Roman"/>
           <w:noProof/>
+          <w:sz w:val="24"/>
+          <w:szCs w:val="24"/>
           <w:lang w:eastAsia="en-PH"/>
         </w:rPr>
         <w:drawing>
           <wp:anchor distT="0" distB="0" distL="114300" distR="114300" simplePos="0" relativeHeight="251665408" behindDoc="1" locked="0" layoutInCell="1" allowOverlap="1">
             <wp:simplePos x="0" y="0"/>
             <wp:positionH relativeFrom="column">
-              <wp:posOffset>80303</wp:posOffset>
+              <wp:posOffset>76200</wp:posOffset>
             </wp:positionH>
             <wp:positionV relativeFrom="paragraph">
-              <wp:posOffset>446991</wp:posOffset>
+              <wp:posOffset>452120</wp:posOffset>
             </wp:positionV>
-            <wp:extent cx="5943600" cy="2908935"/>
-            <wp:effectExtent l="0" t="0" r="0" b="5715"/>
+            <wp:extent cx="4962525" cy="2428875"/>
+            <wp:effectExtent l="0" t="0" r="9525" b="9525"/>
             <wp:wrapTight wrapText="bothSides">
               <wp:wrapPolygon edited="0">
                 <wp:start x="0" y="0"/>
-                <wp:lineTo x="0" y="21501"/>
-                <wp:lineTo x="21531" y="21501"/>
-                <wp:lineTo x="21531" y="0"/>
+                <wp:lineTo x="0" y="21515"/>
+                <wp:lineTo x="21559" y="21515"/>
+                <wp:lineTo x="21559" y="0"/>
                 <wp:lineTo x="0" y="0"/>
               </wp:wrapPolygon>
             </wp:wrapTight>
@@ -470,7 +608,7 @@
                   <pic:spPr>
                     <a:xfrm>
                       <a:off x="0" y="0"/>
-                      <a:ext cx="5943600" cy="2908935"/>
+                      <a:ext cx="4962525" cy="2428875"/>
                     </a:xfrm>
                     <a:prstGeom prst="rect">
                       <a:avLst/>
@@ -479,52 +617,71 @@
                 </pic:pic>
               </a:graphicData>
             </a:graphic>
+            <wp14:sizeRelH relativeFrom="margin">
+              <wp14:pctWidth>0</wp14:pctWidth>
+            </wp14:sizeRelH>
+            <wp14:sizeRelV relativeFrom="margin">
+              <wp14:pctHeight>0</wp14:pctHeight>
+            </wp14:sizeRelV>
           </wp:anchor>
         </w:drawing>
       </w:r>
       <w:r>
         <w:rPr>
-          <w:rFonts w:cstheme="minorHAnsi"/>
+          <w:rFonts w:ascii="Times New Roman" w:hAnsi="Times New Roman" w:cs="Times New Roman"/>
+          <w:sz w:val="24"/>
+          <w:szCs w:val="24"/>
         </w:rPr>
         <w:t>From the q</w:t>
       </w:r>
       <w:r>
         <w:rPr>
-          <w:rFonts w:cstheme="minorHAnsi"/>
+          <w:rFonts w:ascii="Times New Roman" w:hAnsi="Times New Roman" w:cs="Times New Roman"/>
+          <w:sz w:val="24"/>
+          <w:szCs w:val="24"/>
         </w:rPr>
         <w:t xml:space="preserve">uestion “What Intelligent Personal Assistant did you use?” Most of them answered </w:t>
       </w:r>
-      <w:proofErr w:type="spellStart"/>
-      <w:r>
-        <w:rPr>
-          <w:rFonts w:cstheme="minorHAnsi"/>
-        </w:rPr>
-        <w:t>siri</w:t>
-      </w:r>
-      <w:proofErr w:type="spellEnd"/>
-      <w:r>
-        <w:rPr>
-          <w:rFonts w:cstheme="minorHAnsi"/>
-        </w:rPr>
-        <w:t xml:space="preserve"> because majority of the respondent</w:t>
-      </w:r>
-      <w:r>
-        <w:rPr>
-          <w:rFonts w:cstheme="minorHAnsi"/>
+      <w:r>
+        <w:rPr>
+          <w:rFonts w:ascii="Times New Roman" w:hAnsi="Times New Roman" w:cs="Times New Roman"/>
+          <w:sz w:val="24"/>
+          <w:szCs w:val="24"/>
+        </w:rPr>
+        <w:t>S</w:t>
+      </w:r>
+      <w:r>
+        <w:rPr>
+          <w:rFonts w:ascii="Times New Roman" w:hAnsi="Times New Roman" w:cs="Times New Roman"/>
+          <w:sz w:val="24"/>
+          <w:szCs w:val="24"/>
+        </w:rPr>
+        <w:t>iri because majority of the respondent</w:t>
+      </w:r>
+      <w:r>
+        <w:rPr>
+          <w:rFonts w:ascii="Times New Roman" w:hAnsi="Times New Roman" w:cs="Times New Roman"/>
+          <w:sz w:val="24"/>
+          <w:szCs w:val="24"/>
         </w:rPr>
         <w:t>s</w:t>
       </w:r>
       <w:r>
         <w:rPr>
-          <w:rFonts w:cstheme="minorHAnsi"/>
+          <w:rFonts w:ascii="Times New Roman" w:hAnsi="Times New Roman" w:cs="Times New Roman"/>
+          <w:sz w:val="24"/>
+          <w:szCs w:val="24"/>
         </w:rPr>
         <w:t xml:space="preserve"> are fan of apple devices.</w:t>
       </w:r>
     </w:p>
     <w:p>
       <w:pPr>
-        <w:rPr>
-          <w:rFonts w:cstheme="minorHAnsi"/>
+        <w:jc w:val="both"/>
+        <w:rPr>
+          <w:rFonts w:ascii="Times New Roman" w:hAnsi="Times New Roman" w:cs="Times New Roman"/>
+          <w:sz w:val="24"/>
+          <w:szCs w:val="24"/>
         </w:rPr>
       </w:pPr>
     </w:p>
@@ -532,51 +689,67 @@
       <w:pPr>
         <w:jc w:val="center"/>
         <w:rPr>
-          <w:b/>
-        </w:rPr>
-      </w:pPr>
-      <w:r>
-        <w:rPr>
-          <w:b/>
+          <w:rFonts w:ascii="Times New Roman" w:hAnsi="Times New Roman" w:cs="Times New Roman"/>
+          <w:b/>
+          <w:sz w:val="24"/>
+          <w:szCs w:val="24"/>
+        </w:rPr>
+      </w:pPr>
+      <w:r>
+        <w:rPr>
+          <w:rFonts w:ascii="Times New Roman" w:hAnsi="Times New Roman" w:cs="Times New Roman"/>
+          <w:b/>
+          <w:sz w:val="24"/>
+          <w:szCs w:val="24"/>
         </w:rPr>
         <w:t xml:space="preserve">Figure# </w:t>
       </w:r>
       <w:r>
         <w:rPr>
-          <w:b/>
+          <w:rFonts w:ascii="Times New Roman" w:hAnsi="Times New Roman" w:cs="Times New Roman"/>
+          <w:b/>
+          <w:sz w:val="24"/>
+          <w:szCs w:val="24"/>
         </w:rPr>
         <w:t>Number of times they used IPA</w:t>
       </w:r>
     </w:p>
     <w:p>
       <w:pPr>
-        <w:rPr>
-          <w:rFonts w:cstheme="minorHAnsi"/>
-        </w:rPr>
-      </w:pPr>
-      <w:r>
-        <w:rPr>
+        <w:spacing w:line="360" w:lineRule="auto"/>
+        <w:jc w:val="both"/>
+        <w:rPr>
+          <w:rFonts w:ascii="Times New Roman" w:hAnsi="Times New Roman" w:cs="Times New Roman"/>
+          <w:sz w:val="24"/>
+          <w:szCs w:val="24"/>
+        </w:rPr>
+      </w:pPr>
+      <w:r>
+        <w:rPr>
+          <w:rFonts w:ascii="Times New Roman" w:hAnsi="Times New Roman" w:cs="Times New Roman"/>
           <w:noProof/>
+          <w:sz w:val="24"/>
+          <w:szCs w:val="24"/>
           <w:lang w:eastAsia="en-PH"/>
         </w:rPr>
         <w:lastRenderedPageBreak/>
         <w:drawing>
           <wp:anchor distT="0" distB="0" distL="114300" distR="114300" simplePos="0" relativeHeight="251666432" behindDoc="1" locked="0" layoutInCell="1" allowOverlap="1">
             <wp:simplePos x="0" y="0"/>
-            <wp:positionH relativeFrom="column">
-              <wp:posOffset>-130628</wp:posOffset>
+            <wp:positionH relativeFrom="margin">
+              <wp:align>right</wp:align>
             </wp:positionH>
             <wp:positionV relativeFrom="paragraph">
-              <wp:posOffset>491853</wp:posOffset>
+              <wp:posOffset>487680</wp:posOffset>
             </wp:positionV>
-            <wp:extent cx="5943600" cy="2666365"/>
-            <wp:effectExtent l="0" t="0" r="0" b="635"/>
+            <wp:extent cx="5610225" cy="2516505"/>
+            <wp:effectExtent l="0" t="0" r="9525" b="0"/>
             <wp:wrapTight wrapText="bothSides">
               <wp:wrapPolygon edited="0">
                 <wp:start x="0" y="0"/>
-                <wp:lineTo x="0" y="21451"/>
-                <wp:lineTo x="21531" y="21451"/>
-                <wp:lineTo x="21531" y="0"/>
+                <wp:lineTo x="0" y="21420"/>
+                <wp:lineTo x="21563" y="21420"/>
+                <wp:lineTo x="21563" y="0"/>
                 <wp:lineTo x="0" y="0"/>
               </wp:wrapPolygon>
             </wp:wrapTight>
@@ -606,7 +779,7 @@
                   <pic:spPr>
                     <a:xfrm>
                       <a:off x="0" y="0"/>
-                      <a:ext cx="5943600" cy="2666365"/>
+                      <a:ext cx="5610225" cy="2516505"/>
                     </a:xfrm>
                     <a:prstGeom prst="rect">
                       <a:avLst/>
@@ -615,26 +788,87 @@
                 </pic:pic>
               </a:graphicData>
             </a:graphic>
+            <wp14:sizeRelH relativeFrom="margin">
+              <wp14:pctWidth>0</wp14:pctWidth>
+            </wp14:sizeRelH>
+            <wp14:sizeRelV relativeFrom="margin">
+              <wp14:pctHeight>0</wp14:pctHeight>
+            </wp14:sizeRelV>
           </wp:anchor>
         </w:drawing>
       </w:r>
       <w:r>
         <w:rPr>
-          <w:rFonts w:cstheme="minorHAnsi"/>
-        </w:rPr>
-        <w:t>Majority of the respondents have enough experience in using intelligent personal assistant</w:t>
-      </w:r>
-      <w:r>
-        <w:rPr>
-          <w:rFonts w:cstheme="minorHAnsi"/>
+          <w:rFonts w:ascii="Times New Roman" w:hAnsi="Times New Roman" w:cs="Times New Roman"/>
+          <w:sz w:val="24"/>
+          <w:szCs w:val="24"/>
+        </w:rPr>
+        <w:t xml:space="preserve">Majority of the respondents have enough experience in using </w:t>
+      </w:r>
+      <w:r>
+        <w:rPr>
+          <w:rFonts w:ascii="Times New Roman" w:hAnsi="Times New Roman" w:cs="Times New Roman"/>
+          <w:sz w:val="24"/>
+          <w:szCs w:val="24"/>
+        </w:rPr>
+        <w:t>I</w:t>
+      </w:r>
+      <w:r>
+        <w:rPr>
+          <w:rFonts w:ascii="Times New Roman" w:hAnsi="Times New Roman" w:cs="Times New Roman"/>
+          <w:sz w:val="24"/>
+          <w:szCs w:val="24"/>
+        </w:rPr>
+        <w:t xml:space="preserve">ntelligent </w:t>
+      </w:r>
+      <w:r>
+        <w:rPr>
+          <w:rFonts w:ascii="Times New Roman" w:hAnsi="Times New Roman" w:cs="Times New Roman"/>
+          <w:sz w:val="24"/>
+          <w:szCs w:val="24"/>
+        </w:rPr>
+        <w:t>P</w:t>
+      </w:r>
+      <w:r>
+        <w:rPr>
+          <w:rFonts w:ascii="Times New Roman" w:hAnsi="Times New Roman" w:cs="Times New Roman"/>
+          <w:sz w:val="24"/>
+          <w:szCs w:val="24"/>
+        </w:rPr>
+        <w:t xml:space="preserve">ersonal </w:t>
+      </w:r>
+      <w:r>
+        <w:rPr>
+          <w:rFonts w:ascii="Times New Roman" w:hAnsi="Times New Roman" w:cs="Times New Roman"/>
+          <w:sz w:val="24"/>
+          <w:szCs w:val="24"/>
+        </w:rPr>
+        <w:t>A</w:t>
+      </w:r>
+      <w:r>
+        <w:rPr>
+          <w:rFonts w:ascii="Times New Roman" w:hAnsi="Times New Roman" w:cs="Times New Roman"/>
+          <w:sz w:val="24"/>
+          <w:szCs w:val="24"/>
+        </w:rPr>
+        <w:t>ssistant</w:t>
+      </w:r>
+      <w:r>
+        <w:rPr>
+          <w:rFonts w:ascii="Times New Roman" w:hAnsi="Times New Roman" w:cs="Times New Roman"/>
+          <w:sz w:val="24"/>
+          <w:szCs w:val="24"/>
         </w:rPr>
         <w:t>. Majority of them have used Intelligent Personal Assistant thrice.</w:t>
       </w:r>
     </w:p>
     <w:p>
       <w:pPr>
-        <w:rPr>
-          <w:rFonts w:cstheme="minorHAnsi"/>
+        <w:jc w:val="both"/>
+        <w:rPr>
+          <w:rFonts w:ascii="Times New Roman" w:hAnsi="Times New Roman" w:cs="Times New Roman"/>
+          <w:sz w:val="24"/>
+          <w:szCs w:val="24"/>
         </w:rPr>
       </w:pPr>
     </w:p>
@@ -642,56 +876,75 @@
       <w:pPr>
         <w:jc w:val="center"/>
         <w:rPr>
-          <w:b/>
-        </w:rPr>
-      </w:pPr>
-      <w:r>
-        <w:rPr>
-          <w:b/>
+          <w:rFonts w:ascii="Times New Roman" w:hAnsi="Times New Roman" w:cs="Times New Roman"/>
+          <w:b/>
+          <w:sz w:val="24"/>
+          <w:szCs w:val="24"/>
+        </w:rPr>
+      </w:pPr>
+      <w:r>
+        <w:rPr>
+          <w:rFonts w:ascii="Times New Roman" w:hAnsi="Times New Roman" w:cs="Times New Roman"/>
+          <w:b/>
+          <w:sz w:val="24"/>
+          <w:szCs w:val="24"/>
         </w:rPr>
         <w:t xml:space="preserve">Figure# </w:t>
       </w:r>
       <w:r>
         <w:rPr>
-          <w:b/>
+          <w:rFonts w:ascii="Times New Roman" w:hAnsi="Times New Roman" w:cs="Times New Roman"/>
+          <w:b/>
+          <w:sz w:val="24"/>
+          <w:szCs w:val="24"/>
         </w:rPr>
         <w:t>Percentage</w:t>
       </w:r>
       <w:r>
         <w:rPr>
-          <w:b/>
+          <w:rFonts w:ascii="Times New Roman" w:hAnsi="Times New Roman" w:cs="Times New Roman"/>
+          <w:b/>
+          <w:sz w:val="24"/>
+          <w:szCs w:val="24"/>
         </w:rPr>
         <w:t xml:space="preserve"> of respondents that find it helpful</w:t>
       </w:r>
     </w:p>
     <w:p>
       <w:pPr>
-        <w:rPr>
-          <w:rFonts w:cstheme="minorHAnsi"/>
-        </w:rPr>
-      </w:pPr>
-      <w:r>
-        <w:rPr>
+        <w:spacing w:line="360" w:lineRule="auto"/>
+        <w:jc w:val="both"/>
+        <w:rPr>
+          <w:rFonts w:ascii="Times New Roman" w:hAnsi="Times New Roman" w:cs="Times New Roman"/>
+          <w:sz w:val="24"/>
+          <w:szCs w:val="24"/>
+        </w:rPr>
+      </w:pPr>
+      <w:r>
+        <w:rPr>
+          <w:rFonts w:ascii="Times New Roman" w:hAnsi="Times New Roman" w:cs="Times New Roman"/>
           <w:noProof/>
+          <w:sz w:val="24"/>
+          <w:szCs w:val="24"/>
           <w:lang w:eastAsia="en-PH"/>
         </w:rPr>
         <w:drawing>
           <wp:anchor distT="0" distB="0" distL="114300" distR="114300" simplePos="0" relativeHeight="251667456" behindDoc="1" locked="0" layoutInCell="1" allowOverlap="1">
             <wp:simplePos x="0" y="0"/>
-            <wp:positionH relativeFrom="margin">
-              <wp:align>right</wp:align>
+            <wp:positionH relativeFrom="page">
+              <wp:align>center</wp:align>
             </wp:positionH>
             <wp:positionV relativeFrom="paragraph">
-              <wp:posOffset>574242</wp:posOffset>
+              <wp:posOffset>569595</wp:posOffset>
             </wp:positionV>
-            <wp:extent cx="5943600" cy="2566035"/>
-            <wp:effectExtent l="0" t="0" r="0" b="5715"/>
+            <wp:extent cx="5493385" cy="2371725"/>
+            <wp:effectExtent l="0" t="0" r="0" b="9525"/>
             <wp:wrapTight wrapText="bothSides">
               <wp:wrapPolygon edited="0">
                 <wp:start x="0" y="0"/>
-                <wp:lineTo x="0" y="21488"/>
-                <wp:lineTo x="21531" y="21488"/>
-                <wp:lineTo x="21531" y="0"/>
+                <wp:lineTo x="0" y="21513"/>
+                <wp:lineTo x="21498" y="21513"/>
+                <wp:lineTo x="21498" y="0"/>
                 <wp:lineTo x="0" y="0"/>
               </wp:wrapPolygon>
             </wp:wrapTight>
@@ -721,7 +974,7 @@
                   <pic:spPr>
                     <a:xfrm>
                       <a:off x="0" y="0"/>
-                      <a:ext cx="5943600" cy="2566035"/>
+                      <a:ext cx="5493385" cy="2371725"/>
                     </a:xfrm>
                     <a:prstGeom prst="rect">
                       <a:avLst/>
@@ -741,15 +994,20 @@
       </w:r>
       <w:r>
         <w:rPr>
-          <w:rFonts w:cstheme="minorHAnsi"/>
+          <w:rFonts w:ascii="Times New Roman" w:hAnsi="Times New Roman" w:cs="Times New Roman"/>
+          <w:sz w:val="24"/>
+          <w:szCs w:val="24"/>
         </w:rPr>
         <w:t>Most of the respondents find intelligent personal assistant helpful and reliable in terms of direction time, device control and searching purposes.</w:t>
       </w:r>
     </w:p>
     <w:p>
       <w:pPr>
-        <w:rPr>
-          <w:rFonts w:cstheme="minorHAnsi"/>
+        <w:jc w:val="both"/>
+        <w:rPr>
+          <w:rFonts w:ascii="Times New Roman" w:hAnsi="Times New Roman" w:cs="Times New Roman"/>
+          <w:sz w:val="24"/>
+          <w:szCs w:val="24"/>
         </w:rPr>
       </w:pPr>
     </w:p>
@@ -757,130 +1015,68 @@
       <w:pPr>
         <w:jc w:val="center"/>
         <w:rPr>
-          <w:b/>
-        </w:rPr>
-      </w:pPr>
-      <w:r>
-        <w:rPr>
-          <w:b/>
+          <w:rFonts w:ascii="Times New Roman" w:hAnsi="Times New Roman" w:cs="Times New Roman"/>
+          <w:b/>
+          <w:sz w:val="24"/>
+          <w:szCs w:val="24"/>
+        </w:rPr>
+      </w:pPr>
+      <w:r>
+        <w:rPr>
+          <w:rFonts w:ascii="Times New Roman" w:hAnsi="Times New Roman" w:cs="Times New Roman"/>
+          <w:b/>
+          <w:sz w:val="24"/>
+          <w:szCs w:val="24"/>
         </w:rPr>
         <w:t xml:space="preserve">Figure# </w:t>
       </w:r>
       <w:r>
         <w:rPr>
-          <w:b/>
+          <w:rFonts w:ascii="Times New Roman" w:hAnsi="Times New Roman" w:cs="Times New Roman"/>
+          <w:b/>
+          <w:sz w:val="24"/>
+          <w:szCs w:val="24"/>
         </w:rPr>
         <w:t>Request that usually ask to IPA</w:t>
       </w:r>
     </w:p>
     <w:p>
       <w:pPr>
-        <w:rPr>
-          <w:rFonts w:cstheme="minorHAnsi"/>
-        </w:rPr>
-      </w:pPr>
-      <w:r>
-        <w:rPr>
-          <w:rFonts w:cstheme="minorHAnsi"/>
-        </w:rPr>
-        <w:t>From the question “</w:t>
-      </w:r>
-      <w:r>
-        <w:rPr>
-          <w:rFonts w:cstheme="minorHAnsi"/>
-        </w:rPr>
-        <w:t>What kind of request do you usually ask?</w:t>
-      </w:r>
-      <w:r>
-        <w:rPr>
-          <w:rFonts w:cstheme="minorHAnsi"/>
-          <w:color w:val="000000"/>
-          <w:shd w:val="clear" w:color="auto" w:fill="FFFFFF"/>
-        </w:rPr>
-        <w:t xml:space="preserve">” </w:t>
-      </w:r>
-      <w:r>
-        <w:rPr>
-          <w:rFonts w:cstheme="minorHAnsi"/>
-        </w:rPr>
-        <w:t>all of the respondents answered device contr</w:t>
-      </w:r>
-      <w:r>
-        <w:rPr>
-          <w:rFonts w:cstheme="minorHAnsi"/>
-        </w:rPr>
-        <w:t>ol. Most of the respondents use</w:t>
-      </w:r>
-      <w:r>
-        <w:rPr>
-          <w:rFonts w:cstheme="minorHAnsi"/>
-        </w:rPr>
-        <w:t xml:space="preserve"> Intelligent Personal Assistant for turning up or muting </w:t>
-      </w:r>
-      <w:r>
-        <w:rPr>
-          <w:rFonts w:cstheme="minorHAnsi"/>
-        </w:rPr>
-        <w:t>volume, start</w:t>
-      </w:r>
-      <w:r>
-        <w:rPr>
-          <w:rFonts w:cstheme="minorHAnsi"/>
-        </w:rPr>
-        <w:t xml:space="preserve"> a specific app like grab or </w:t>
-      </w:r>
-      <w:proofErr w:type="spellStart"/>
-      <w:r>
-        <w:rPr>
-          <w:rFonts w:cstheme="minorHAnsi"/>
-        </w:rPr>
-        <w:t>uber</w:t>
-      </w:r>
-      <w:proofErr w:type="spellEnd"/>
-      <w:r>
-        <w:rPr>
-          <w:rFonts w:cstheme="minorHAnsi"/>
-        </w:rPr>
-        <w:t>.</w:t>
-      </w:r>
-    </w:p>
-    <w:p>
-      <w:pPr>
-        <w:jc w:val="center"/>
-        <w:rPr>
-          <w:b/>
-        </w:rPr>
-      </w:pPr>
-    </w:p>
-    <w:p>
-      <w:pPr>
-        <w:jc w:val="center"/>
-        <w:rPr>
-          <w:b/>
-        </w:rPr>
-      </w:pPr>
-      <w:r>
-        <w:rPr>
+        <w:spacing w:line="360" w:lineRule="auto"/>
+        <w:jc w:val="both"/>
+        <w:rPr>
+          <w:rFonts w:ascii="Times New Roman" w:hAnsi="Times New Roman" w:cs="Times New Roman"/>
+          <w:b/>
+          <w:sz w:val="24"/>
+          <w:szCs w:val="24"/>
+        </w:rPr>
+      </w:pPr>
+      <w:r>
+        <w:rPr>
+          <w:rFonts w:ascii="Times New Roman" w:hAnsi="Times New Roman" w:cs="Times New Roman"/>
           <w:noProof/>
+          <w:sz w:val="24"/>
+          <w:szCs w:val="24"/>
           <w:lang w:eastAsia="en-PH"/>
         </w:rPr>
+        <w:lastRenderedPageBreak/>
         <w:drawing>
           <wp:anchor distT="0" distB="0" distL="114300" distR="114300" simplePos="0" relativeHeight="251661312" behindDoc="1" locked="0" layoutInCell="1" allowOverlap="1">
             <wp:simplePos x="0" y="0"/>
             <wp:positionH relativeFrom="margin">
-              <wp:align>right</wp:align>
+              <wp:align>center</wp:align>
             </wp:positionH>
             <wp:positionV relativeFrom="paragraph">
-              <wp:posOffset>96388</wp:posOffset>
+              <wp:posOffset>830580</wp:posOffset>
             </wp:positionV>
-            <wp:extent cx="5943600" cy="2534285"/>
-            <wp:effectExtent l="0" t="0" r="0" b="0"/>
+            <wp:extent cx="5305425" cy="2261235"/>
+            <wp:effectExtent l="0" t="0" r="9525" b="5715"/>
             <wp:wrapTight wrapText="bothSides">
               <wp:wrapPolygon edited="0">
                 <wp:start x="0" y="0"/>
-                <wp:lineTo x="0" y="21432"/>
-                <wp:lineTo x="21531" y="21432"/>
-                <wp:lineTo x="21531" y="0"/>
+                <wp:lineTo x="0" y="21473"/>
+                <wp:lineTo x="21561" y="21473"/>
+                <wp:lineTo x="21561" y="0"/>
                 <wp:lineTo x="0" y="0"/>
               </wp:wrapPolygon>
             </wp:wrapTight>
@@ -910,7 +1106,7 @@
                   <pic:spPr>
                     <a:xfrm>
                       <a:off x="0" y="0"/>
-                      <a:ext cx="5943600" cy="2534285"/>
+                      <a:ext cx="5305425" cy="2261235"/>
                     </a:xfrm>
                     <a:prstGeom prst="rect">
                       <a:avLst/>
@@ -919,120 +1115,251 @@
                 </pic:pic>
               </a:graphicData>
             </a:graphic>
+            <wp14:sizeRelH relativeFrom="margin">
+              <wp14:pctWidth>0</wp14:pctWidth>
+            </wp14:sizeRelH>
+            <wp14:sizeRelV relativeFrom="margin">
+              <wp14:pctHeight>0</wp14:pctHeight>
+            </wp14:sizeRelV>
           </wp:anchor>
         </w:drawing>
       </w:r>
       <w:r>
         <w:rPr>
-          <w:b/>
-        </w:rPr>
-        <w:t xml:space="preserve"> </w:t>
-      </w:r>
-      <w:r>
-        <w:rPr>
-          <w:b/>
+          <w:rFonts w:ascii="Times New Roman" w:hAnsi="Times New Roman" w:cs="Times New Roman"/>
+          <w:sz w:val="24"/>
+          <w:szCs w:val="24"/>
+        </w:rPr>
+        <w:t>From the question “</w:t>
+      </w:r>
+      <w:r>
+        <w:rPr>
+          <w:rFonts w:ascii="Times New Roman" w:hAnsi="Times New Roman" w:cs="Times New Roman"/>
+          <w:sz w:val="24"/>
+          <w:szCs w:val="24"/>
+        </w:rPr>
+        <w:t>What kind of request do you usually ask?</w:t>
+      </w:r>
+      <w:r>
+        <w:rPr>
+          <w:rFonts w:ascii="Times New Roman" w:hAnsi="Times New Roman" w:cs="Times New Roman"/>
+          <w:color w:val="000000"/>
+          <w:sz w:val="24"/>
+          <w:szCs w:val="24"/>
+          <w:shd w:val="clear" w:color="auto" w:fill="FFFFFF"/>
+        </w:rPr>
+        <w:t xml:space="preserve">” </w:t>
+      </w:r>
+      <w:proofErr w:type="gramStart"/>
+      <w:r>
+        <w:rPr>
+          <w:rFonts w:ascii="Times New Roman" w:hAnsi="Times New Roman" w:cs="Times New Roman"/>
+          <w:sz w:val="24"/>
+          <w:szCs w:val="24"/>
+        </w:rPr>
+        <w:t>all of</w:t>
+      </w:r>
+      <w:proofErr w:type="gramEnd"/>
+      <w:r>
+        <w:rPr>
+          <w:rFonts w:ascii="Times New Roman" w:hAnsi="Times New Roman" w:cs="Times New Roman"/>
+          <w:sz w:val="24"/>
+          <w:szCs w:val="24"/>
+        </w:rPr>
+        <w:t xml:space="preserve"> the respondents answered device contr</w:t>
+      </w:r>
+      <w:r>
+        <w:rPr>
+          <w:rFonts w:ascii="Times New Roman" w:hAnsi="Times New Roman" w:cs="Times New Roman"/>
+          <w:sz w:val="24"/>
+          <w:szCs w:val="24"/>
+        </w:rPr>
+        <w:t>ol. Most of the respondents use</w:t>
+      </w:r>
+      <w:r>
+        <w:rPr>
+          <w:rFonts w:ascii="Times New Roman" w:hAnsi="Times New Roman" w:cs="Times New Roman"/>
+          <w:sz w:val="24"/>
+          <w:szCs w:val="24"/>
+        </w:rPr>
+        <w:t xml:space="preserve"> Intelligent Personal Assistant for turning up or muting </w:t>
+      </w:r>
+      <w:r>
+        <w:rPr>
+          <w:rFonts w:ascii="Times New Roman" w:hAnsi="Times New Roman" w:cs="Times New Roman"/>
+          <w:sz w:val="24"/>
+          <w:szCs w:val="24"/>
+        </w:rPr>
+        <w:t>volume, start</w:t>
+      </w:r>
+      <w:r>
+        <w:rPr>
+          <w:rFonts w:ascii="Times New Roman" w:hAnsi="Times New Roman" w:cs="Times New Roman"/>
+          <w:sz w:val="24"/>
+          <w:szCs w:val="24"/>
+        </w:rPr>
+        <w:t xml:space="preserve"> a specific app</w:t>
+      </w:r>
+      <w:r>
+        <w:rPr>
+          <w:rFonts w:ascii="Times New Roman" w:hAnsi="Times New Roman" w:cs="Times New Roman"/>
+          <w:sz w:val="24"/>
+          <w:szCs w:val="24"/>
+        </w:rPr>
+        <w:t>lication.</w:t>
+      </w:r>
+    </w:p>
+    <w:p>
+      <w:pPr>
+        <w:rPr>
+          <w:rFonts w:ascii="Times New Roman" w:hAnsi="Times New Roman" w:cs="Times New Roman"/>
+          <w:b/>
+          <w:sz w:val="24"/>
+          <w:szCs w:val="24"/>
+        </w:rPr>
+      </w:pPr>
+    </w:p>
+    <w:p>
+      <w:pPr>
+        <w:jc w:val="center"/>
+        <w:rPr>
+          <w:rFonts w:ascii="Times New Roman" w:hAnsi="Times New Roman" w:cs="Times New Roman"/>
+          <w:b/>
+          <w:sz w:val="24"/>
+          <w:szCs w:val="24"/>
+        </w:rPr>
+      </w:pPr>
+      <w:r>
+        <w:rPr>
+          <w:rFonts w:ascii="Times New Roman" w:hAnsi="Times New Roman" w:cs="Times New Roman"/>
+          <w:b/>
+          <w:sz w:val="24"/>
+          <w:szCs w:val="24"/>
         </w:rPr>
         <w:t xml:space="preserve">Figure# </w:t>
       </w:r>
       <w:r>
         <w:rPr>
-          <w:b/>
+          <w:rFonts w:ascii="Times New Roman" w:hAnsi="Times New Roman" w:cs="Times New Roman"/>
+          <w:b/>
+          <w:sz w:val="24"/>
+          <w:szCs w:val="24"/>
         </w:rPr>
         <w:t>Accuracy of IPA</w:t>
       </w:r>
       <w:r>
         <w:rPr>
-          <w:b/>
+          <w:rFonts w:ascii="Times New Roman" w:hAnsi="Times New Roman" w:cs="Times New Roman"/>
+          <w:b/>
+          <w:sz w:val="24"/>
+          <w:szCs w:val="24"/>
         </w:rPr>
         <w:t xml:space="preserve"> 5 as the highest and 1 as lowest</w:t>
       </w:r>
     </w:p>
     <w:p>
       <w:pPr>
-        <w:rPr>
-          <w:rFonts w:cstheme="minorHAnsi"/>
-        </w:rPr>
-      </w:pPr>
-      <w:r>
-        <w:rPr>
-          <w:rFonts w:cstheme="minorHAnsi"/>
+        <w:spacing w:line="360" w:lineRule="auto"/>
+        <w:jc w:val="both"/>
+        <w:rPr>
+          <w:rFonts w:ascii="Times New Roman" w:hAnsi="Times New Roman" w:cs="Times New Roman"/>
+          <w:sz w:val="24"/>
+          <w:szCs w:val="24"/>
+        </w:rPr>
+      </w:pPr>
+      <w:r>
+        <w:rPr>
+          <w:rFonts w:ascii="Times New Roman" w:hAnsi="Times New Roman" w:cs="Times New Roman"/>
+          <w:sz w:val="24"/>
+          <w:szCs w:val="24"/>
         </w:rPr>
         <w:t>From the question “</w:t>
       </w:r>
       <w:r>
         <w:rPr>
-          <w:rFonts w:cstheme="minorHAnsi"/>
+          <w:rFonts w:ascii="Times New Roman" w:hAnsi="Times New Roman" w:cs="Times New Roman"/>
+          <w:sz w:val="24"/>
+          <w:szCs w:val="24"/>
         </w:rPr>
         <w:t>How will you rate</w:t>
       </w:r>
       <w:r>
         <w:rPr>
-          <w:rFonts w:cstheme="minorHAnsi"/>
+          <w:rFonts w:ascii="Times New Roman" w:hAnsi="Times New Roman" w:cs="Times New Roman"/>
+          <w:sz w:val="24"/>
+          <w:szCs w:val="24"/>
         </w:rPr>
         <w:t xml:space="preserve"> accuracy response</w:t>
       </w:r>
       <w:r>
         <w:rPr>
-          <w:rFonts w:cstheme="minorHAnsi"/>
+          <w:rFonts w:ascii="Times New Roman" w:hAnsi="Times New Roman" w:cs="Times New Roman"/>
           <w:color w:val="000000"/>
+          <w:sz w:val="24"/>
+          <w:szCs w:val="24"/>
           <w:shd w:val="clear" w:color="auto" w:fill="FFFFFF"/>
         </w:rPr>
         <w:t>?</w:t>
       </w:r>
       <w:r>
         <w:rPr>
-          <w:rFonts w:cstheme="minorHAnsi"/>
+          <w:rFonts w:ascii="Times New Roman" w:hAnsi="Times New Roman" w:cs="Times New Roman"/>
+          <w:sz w:val="24"/>
+          <w:szCs w:val="24"/>
         </w:rPr>
         <w:t>”</w:t>
       </w:r>
       <w:r>
         <w:rPr>
-          <w:rFonts w:cstheme="minorHAnsi"/>
+          <w:rFonts w:ascii="Times New Roman" w:hAnsi="Times New Roman" w:cs="Times New Roman"/>
+          <w:sz w:val="24"/>
+          <w:szCs w:val="24"/>
         </w:rPr>
         <w:t xml:space="preserve"> majority of the respondents find Intelligent Personal accurate in their own definition.</w:t>
       </w:r>
       <w:r>
         <w:rPr>
-          <w:rFonts w:cstheme="minorHAnsi"/>
+          <w:rFonts w:ascii="Times New Roman" w:hAnsi="Times New Roman" w:cs="Times New Roman"/>
+          <w:sz w:val="24"/>
+          <w:szCs w:val="24"/>
         </w:rPr>
         <w:t xml:space="preserve"> Most of them are satisfied in the main features if Intelligent Personal Assistant</w:t>
       </w:r>
     </w:p>
     <w:p>
       <w:pPr>
-        <w:rPr>
-          <w:rFonts w:cstheme="minorHAnsi"/>
-        </w:rPr>
-      </w:pPr>
-    </w:p>
-    <w:p>
-      <w:pPr>
-        <w:rPr>
-          <w:rFonts w:cstheme="minorHAnsi"/>
-        </w:rPr>
-      </w:pPr>
-      <w:r>
-        <w:rPr>
+        <w:jc w:val="both"/>
+        <w:rPr>
+          <w:rFonts w:ascii="Times New Roman" w:hAnsi="Times New Roman" w:cs="Times New Roman"/>
+          <w:sz w:val="24"/>
+          <w:szCs w:val="24"/>
+        </w:rPr>
+      </w:pPr>
+      <w:r>
+        <w:rPr>
+          <w:rFonts w:ascii="Times New Roman" w:hAnsi="Times New Roman" w:cs="Times New Roman"/>
           <w:noProof/>
+          <w:sz w:val="24"/>
+          <w:szCs w:val="24"/>
           <w:lang w:eastAsia="en-PH"/>
         </w:rPr>
         <w:drawing>
           <wp:anchor distT="0" distB="0" distL="114300" distR="114300" simplePos="0" relativeHeight="251663360" behindDoc="1" locked="0" layoutInCell="1" allowOverlap="1">
             <wp:simplePos x="0" y="0"/>
             <wp:positionH relativeFrom="margin">
-              <wp:posOffset>110490</wp:posOffset>
+              <wp:posOffset>123825</wp:posOffset>
             </wp:positionH>
             <wp:positionV relativeFrom="paragraph">
-              <wp:posOffset>0</wp:posOffset>
+              <wp:posOffset>39370</wp:posOffset>
             </wp:positionV>
-            <wp:extent cx="5943600" cy="2955290"/>
-            <wp:effectExtent l="0" t="0" r="0" b="0"/>
+            <wp:extent cx="4943475" cy="2457450"/>
+            <wp:effectExtent l="0" t="0" r="9525" b="0"/>
             <wp:wrapTight wrapText="bothSides">
               <wp:wrapPolygon edited="0">
                 <wp:start x="0" y="0"/>
-                <wp:lineTo x="0" y="21442"/>
-                <wp:lineTo x="21531" y="21442"/>
-                <wp:lineTo x="21531" y="0"/>
+                <wp:lineTo x="0" y="21433"/>
+                <wp:lineTo x="21558" y="21433"/>
+                <wp:lineTo x="21558" y="0"/>
                 <wp:lineTo x="0" y="0"/>
               </wp:wrapPolygon>
             </wp:wrapTight>
@@ -1062,7 +1389,7 @@
                   <pic:spPr>
                     <a:xfrm>
                       <a:off x="0" y="0"/>
-                      <a:ext cx="5943600" cy="2955290"/>
+                      <a:ext cx="4943475" cy="2457450"/>
                     </a:xfrm>
                     <a:prstGeom prst="rect">
                       <a:avLst/>
@@ -1083,54 +1410,85 @@
     </w:p>
     <w:p>
       <w:pPr>
+        <w:jc w:val="both"/>
+        <w:rPr>
+          <w:rFonts w:ascii="Times New Roman" w:hAnsi="Times New Roman" w:cs="Times New Roman"/>
+          <w:sz w:val="24"/>
+          <w:szCs w:val="24"/>
+        </w:rPr>
+      </w:pPr>
+    </w:p>
+    <w:p>
+      <w:pPr>
         <w:jc w:val="center"/>
         <w:rPr>
-          <w:b/>
-        </w:rPr>
-      </w:pPr>
-      <w:r>
-        <w:rPr>
-          <w:b/>
+          <w:rFonts w:ascii="Times New Roman" w:hAnsi="Times New Roman" w:cs="Times New Roman"/>
+          <w:b/>
+          <w:sz w:val="24"/>
+          <w:szCs w:val="24"/>
+        </w:rPr>
+      </w:pPr>
+      <w:r>
+        <w:rPr>
+          <w:rFonts w:ascii="Times New Roman" w:hAnsi="Times New Roman" w:cs="Times New Roman"/>
+          <w:b/>
+          <w:sz w:val="24"/>
+          <w:szCs w:val="24"/>
         </w:rPr>
         <w:t xml:space="preserve">Figure# </w:t>
       </w:r>
       <w:r>
         <w:rPr>
-          <w:b/>
+          <w:rFonts w:ascii="Times New Roman" w:hAnsi="Times New Roman" w:cs="Times New Roman"/>
+          <w:b/>
+          <w:sz w:val="24"/>
+          <w:szCs w:val="24"/>
         </w:rPr>
         <w:t>Problems encountered while using IPA</w:t>
       </w:r>
     </w:p>
     <w:p>
       <w:pPr>
-        <w:rPr>
-          <w:rFonts w:cstheme="minorHAnsi"/>
-        </w:rPr>
-      </w:pPr>
-      <w:r>
-        <w:rPr>
-          <w:rFonts w:cstheme="minorHAnsi"/>
+        <w:spacing w:line="360" w:lineRule="auto"/>
+        <w:jc w:val="both"/>
+        <w:rPr>
+          <w:rFonts w:ascii="Times New Roman" w:hAnsi="Times New Roman" w:cs="Times New Roman"/>
+          <w:sz w:val="24"/>
+          <w:szCs w:val="24"/>
+        </w:rPr>
+      </w:pPr>
+      <w:r>
+        <w:rPr>
+          <w:rFonts w:ascii="Times New Roman" w:hAnsi="Times New Roman" w:cs="Times New Roman"/>
+          <w:sz w:val="24"/>
+          <w:szCs w:val="24"/>
         </w:rPr>
         <w:lastRenderedPageBreak/>
         <w:t>From the question “</w:t>
       </w:r>
       <w:r>
         <w:rPr>
-          <w:rFonts w:cstheme="minorHAnsi"/>
+          <w:rFonts w:ascii="Times New Roman" w:hAnsi="Times New Roman" w:cs="Times New Roman"/>
           <w:color w:val="000000"/>
+          <w:sz w:val="24"/>
+          <w:szCs w:val="24"/>
           <w:shd w:val="clear" w:color="auto" w:fill="FFFFFF"/>
         </w:rPr>
         <w:t>What kind of problems did you encounter when you use the Intelligent Personal Assistant</w:t>
       </w:r>
       <w:r>
         <w:rPr>
-          <w:rFonts w:cstheme="minorHAnsi"/>
+          <w:rFonts w:ascii="Times New Roman" w:hAnsi="Times New Roman" w:cs="Times New Roman"/>
+          <w:sz w:val="24"/>
+          <w:szCs w:val="24"/>
         </w:rPr>
         <w:t>”</w:t>
       </w:r>
       <w:r>
         <w:rPr>
-          <w:rFonts w:cstheme="minorHAnsi"/>
+          <w:rFonts w:ascii="Times New Roman" w:hAnsi="Times New Roman" w:cs="Times New Roman"/>
+          <w:sz w:val="24"/>
+          <w:szCs w:val="24"/>
         </w:rPr>
         <w:t xml:space="preserve"> majority of the respondents have problem with the IPA always misunderstanding their intent. If you ask the IPA to open a specific app, it will open the app you didn’t ask instead</w:t>
       </w:r>
@@ -1140,32 +1498,38 @@
         <w:tabs>
           <w:tab w:val="left" w:pos="1408"/>
         </w:tabs>
-        <w:rPr>
-          <w:rFonts w:cstheme="minorHAnsi"/>
-        </w:rPr>
-      </w:pPr>
-      <w:r>
-        <w:rPr>
+        <w:jc w:val="both"/>
+        <w:rPr>
+          <w:rFonts w:ascii="Times New Roman" w:hAnsi="Times New Roman" w:cs="Times New Roman"/>
+          <w:sz w:val="24"/>
+          <w:szCs w:val="24"/>
+        </w:rPr>
+      </w:pPr>
+      <w:r>
+        <w:rPr>
+          <w:rFonts w:ascii="Times New Roman" w:hAnsi="Times New Roman" w:cs="Times New Roman"/>
           <w:noProof/>
+          <w:sz w:val="24"/>
+          <w:szCs w:val="24"/>
           <w:lang w:eastAsia="en-PH"/>
         </w:rPr>
         <w:drawing>
           <wp:anchor distT="0" distB="0" distL="114300" distR="114300" simplePos="0" relativeHeight="251664384" behindDoc="1" locked="0" layoutInCell="1" allowOverlap="1">
             <wp:simplePos x="0" y="0"/>
             <wp:positionH relativeFrom="margin">
-              <wp:align>right</wp:align>
+              <wp:align>left</wp:align>
             </wp:positionH>
             <wp:positionV relativeFrom="paragraph">
-              <wp:posOffset>261271</wp:posOffset>
+              <wp:posOffset>287020</wp:posOffset>
             </wp:positionV>
-            <wp:extent cx="5943600" cy="2625725"/>
-            <wp:effectExtent l="0" t="0" r="0" b="3175"/>
+            <wp:extent cx="4962525" cy="2192020"/>
+            <wp:effectExtent l="0" t="0" r="9525" b="0"/>
             <wp:wrapTight wrapText="bothSides">
               <wp:wrapPolygon edited="0">
                 <wp:start x="0" y="0"/>
-                <wp:lineTo x="0" y="21469"/>
-                <wp:lineTo x="21531" y="21469"/>
-                <wp:lineTo x="21531" y="0"/>
+                <wp:lineTo x="0" y="21400"/>
+                <wp:lineTo x="21559" y="21400"/>
+                <wp:lineTo x="21559" y="0"/>
                 <wp:lineTo x="0" y="0"/>
               </wp:wrapPolygon>
             </wp:wrapTight>
@@ -1195,7 +1559,7 @@
                   <pic:spPr>
                     <a:xfrm>
                       <a:off x="0" y="0"/>
-                      <a:ext cx="5943600" cy="2625725"/>
+                      <a:ext cx="4962525" cy="2192020"/>
                     </a:xfrm>
                     <a:prstGeom prst="rect">
                       <a:avLst/>
@@ -1204,12 +1568,20 @@
                 </pic:pic>
               </a:graphicData>
             </a:graphic>
+            <wp14:sizeRelH relativeFrom="margin">
+              <wp14:pctWidth>0</wp14:pctWidth>
+            </wp14:sizeRelH>
+            <wp14:sizeRelV relativeFrom="margin">
+              <wp14:pctHeight>0</wp14:pctHeight>
+            </wp14:sizeRelV>
           </wp:anchor>
         </w:drawing>
       </w:r>
       <w:r>
         <w:rPr>
-          <w:rFonts w:cstheme="minorHAnsi"/>
+          <w:rFonts w:ascii="Times New Roman" w:hAnsi="Times New Roman" w:cs="Times New Roman"/>
+          <w:sz w:val="24"/>
+          <w:szCs w:val="24"/>
         </w:rPr>
         <w:tab/>
       </w:r>
@@ -1218,147 +1590,176 @@
       <w:pPr>
         <w:jc w:val="center"/>
         <w:rPr>
-          <w:b/>
-        </w:rPr>
-      </w:pPr>
-      <w:r>
-        <w:rPr>
-          <w:rFonts w:cstheme="minorHAnsi"/>
-        </w:rPr>
-        <w:tab/>
-      </w:r>
-      <w:r>
-        <w:rPr>
-          <w:b/>
+          <w:rFonts w:ascii="Times New Roman" w:hAnsi="Times New Roman" w:cs="Times New Roman"/>
+          <w:b/>
+          <w:sz w:val="24"/>
+          <w:szCs w:val="24"/>
+        </w:rPr>
+      </w:pPr>
+      <w:r>
+        <w:rPr>
+          <w:rFonts w:ascii="Times New Roman" w:hAnsi="Times New Roman" w:cs="Times New Roman"/>
+          <w:b/>
+          <w:sz w:val="24"/>
+          <w:szCs w:val="24"/>
         </w:rPr>
         <w:t>Figure# Customizable by own preferences</w:t>
       </w:r>
     </w:p>
     <w:p>
       <w:pPr>
-        <w:rPr>
-          <w:rFonts w:cstheme="minorHAnsi"/>
-        </w:rPr>
-      </w:pPr>
-      <w:r>
-        <w:rPr>
-          <w:rFonts w:cstheme="minorHAnsi"/>
+        <w:spacing w:line="360" w:lineRule="auto"/>
+        <w:jc w:val="both"/>
+        <w:rPr>
+          <w:rFonts w:ascii="Times New Roman" w:hAnsi="Times New Roman" w:cs="Times New Roman"/>
+          <w:sz w:val="24"/>
+          <w:szCs w:val="24"/>
+        </w:rPr>
+      </w:pPr>
+      <w:r>
+        <w:rPr>
+          <w:rFonts w:ascii="Times New Roman" w:hAnsi="Times New Roman" w:cs="Times New Roman"/>
+          <w:sz w:val="24"/>
+          <w:szCs w:val="24"/>
         </w:rPr>
         <w:t>From the question “</w:t>
       </w:r>
       <w:r>
         <w:rPr>
-          <w:rFonts w:cstheme="minorHAnsi"/>
+          <w:rFonts w:ascii="Times New Roman" w:hAnsi="Times New Roman" w:cs="Times New Roman"/>
           <w:color w:val="000000"/>
+          <w:sz w:val="24"/>
+          <w:szCs w:val="24"/>
           <w:shd w:val="clear" w:color="auto" w:fill="FFFFFF"/>
         </w:rPr>
         <w:t>If you were to have your own IPA, would you prefer it to be customizable base on your own preferences</w:t>
       </w:r>
       <w:r>
         <w:rPr>
-          <w:rFonts w:cstheme="minorHAnsi"/>
+          <w:rFonts w:ascii="Times New Roman" w:hAnsi="Times New Roman" w:cs="Times New Roman"/>
           <w:color w:val="000000"/>
+          <w:sz w:val="24"/>
+          <w:szCs w:val="24"/>
           <w:shd w:val="clear" w:color="auto" w:fill="FFFFFF"/>
         </w:rPr>
         <w:t>?</w:t>
       </w:r>
       <w:r>
         <w:rPr>
-          <w:rFonts w:cstheme="minorHAnsi"/>
-        </w:rPr>
-        <w:t>”</w:t>
-      </w:r>
-      <w:r>
-        <w:rPr>
-          <w:rFonts w:cstheme="minorHAnsi"/>
-        </w:rPr>
-        <w:t xml:space="preserve"> </w:t>
-      </w:r>
-      <w:r>
-        <w:rPr>
-          <w:rFonts w:cstheme="minorHAnsi"/>
+          <w:rFonts w:ascii="Times New Roman" w:hAnsi="Times New Roman" w:cs="Times New Roman"/>
+          <w:sz w:val="24"/>
+          <w:szCs w:val="24"/>
+        </w:rPr>
+        <w:t xml:space="preserve">” </w:t>
+      </w:r>
+      <w:r>
+        <w:rPr>
+          <w:rFonts w:ascii="Times New Roman" w:hAnsi="Times New Roman" w:cs="Times New Roman"/>
+          <w:sz w:val="24"/>
+          <w:szCs w:val="24"/>
         </w:rPr>
         <w:t>majority of the respondents want to be their IPA to be flexible and customizable as possible.</w:t>
       </w:r>
-      <w:bookmarkStart w:id="0" w:name="_GoBack"/>
-      <w:bookmarkEnd w:id="0"/>
     </w:p>
     <w:p>
       <w:pPr>
         <w:tabs>
           <w:tab w:val="left" w:pos="1408"/>
         </w:tabs>
-        <w:rPr>
-          <w:rFonts w:cstheme="minorHAnsi"/>
-        </w:rPr>
-      </w:pPr>
-    </w:p>
-    <w:p>
-      <w:pPr>
-        <w:rPr>
-          <w:rFonts w:cstheme="minorHAnsi"/>
-        </w:rPr>
-      </w:pPr>
-    </w:p>
-    <w:p>
-      <w:pPr>
-        <w:rPr>
-          <w:rFonts w:cstheme="minorHAnsi"/>
-        </w:rPr>
-      </w:pPr>
-    </w:p>
-    <w:p>
-      <w:pPr>
-        <w:rPr>
-          <w:rFonts w:cstheme="minorHAnsi"/>
-        </w:rPr>
-      </w:pPr>
-    </w:p>
-    <w:p>
-      <w:pPr>
-        <w:rPr>
-          <w:rFonts w:cstheme="minorHAnsi"/>
-        </w:rPr>
-      </w:pPr>
-    </w:p>
-    <w:p>
-      <w:pPr>
-        <w:rPr>
-          <w:rFonts w:cstheme="minorHAnsi"/>
-        </w:rPr>
-      </w:pPr>
-    </w:p>
-    <w:p>
-      <w:pPr>
-        <w:rPr>
-          <w:rFonts w:cstheme="minorHAnsi"/>
-        </w:rPr>
-      </w:pPr>
-    </w:p>
-    <w:p>
-      <w:pPr>
-        <w:rPr>
-          <w:rFonts w:cstheme="minorHAnsi"/>
-        </w:rPr>
-      </w:pPr>
-    </w:p>
-    <w:p>
-      <w:pPr>
-        <w:rPr>
-          <w:rFonts w:cstheme="minorHAnsi"/>
-        </w:rPr>
-      </w:pPr>
-    </w:p>
-    <w:p>
-      <w:pPr>
-        <w:rPr>
-          <w:rFonts w:cstheme="minorHAnsi"/>
-        </w:rPr>
-      </w:pPr>
+        <w:spacing w:line="360" w:lineRule="auto"/>
+        <w:jc w:val="both"/>
+        <w:rPr>
+          <w:rFonts w:ascii="Times New Roman" w:hAnsi="Times New Roman" w:cs="Times New Roman"/>
+          <w:sz w:val="24"/>
+          <w:szCs w:val="24"/>
+        </w:rPr>
+      </w:pPr>
+    </w:p>
+    <w:p>
+      <w:pPr>
+        <w:jc w:val="both"/>
+        <w:rPr>
+          <w:rFonts w:ascii="Times New Roman" w:hAnsi="Times New Roman" w:cs="Times New Roman"/>
+          <w:sz w:val="24"/>
+          <w:szCs w:val="24"/>
+        </w:rPr>
+      </w:pPr>
+    </w:p>
+    <w:p>
+      <w:pPr>
+        <w:jc w:val="both"/>
+        <w:rPr>
+          <w:rFonts w:ascii="Times New Roman" w:hAnsi="Times New Roman" w:cs="Times New Roman"/>
+          <w:sz w:val="24"/>
+          <w:szCs w:val="24"/>
+        </w:rPr>
+      </w:pPr>
+    </w:p>
+    <w:p>
+      <w:pPr>
+        <w:jc w:val="both"/>
+        <w:rPr>
+          <w:rFonts w:ascii="Times New Roman" w:hAnsi="Times New Roman" w:cs="Times New Roman"/>
+          <w:sz w:val="24"/>
+          <w:szCs w:val="24"/>
+        </w:rPr>
+      </w:pPr>
+    </w:p>
+    <w:p>
+      <w:pPr>
+        <w:jc w:val="both"/>
+        <w:rPr>
+          <w:rFonts w:ascii="Times New Roman" w:hAnsi="Times New Roman" w:cs="Times New Roman"/>
+          <w:sz w:val="24"/>
+          <w:szCs w:val="24"/>
+        </w:rPr>
+      </w:pPr>
+    </w:p>
+    <w:p>
+      <w:pPr>
+        <w:jc w:val="both"/>
+        <w:rPr>
+          <w:rFonts w:ascii="Times New Roman" w:hAnsi="Times New Roman" w:cs="Times New Roman"/>
+          <w:sz w:val="24"/>
+          <w:szCs w:val="24"/>
+        </w:rPr>
+      </w:pPr>
+    </w:p>
+    <w:p>
+      <w:pPr>
+        <w:jc w:val="both"/>
+        <w:rPr>
+          <w:rFonts w:ascii="Times New Roman" w:hAnsi="Times New Roman" w:cs="Times New Roman"/>
+          <w:sz w:val="24"/>
+          <w:szCs w:val="24"/>
+        </w:rPr>
+      </w:pPr>
+    </w:p>
+    <w:p>
+      <w:pPr>
+        <w:jc w:val="both"/>
+        <w:rPr>
+          <w:rFonts w:ascii="Times New Roman" w:hAnsi="Times New Roman" w:cs="Times New Roman"/>
+          <w:sz w:val="24"/>
+          <w:szCs w:val="24"/>
+        </w:rPr>
+      </w:pPr>
+    </w:p>
+    <w:p>
+      <w:pPr>
+        <w:jc w:val="both"/>
+        <w:rPr>
+          <w:rFonts w:ascii="Times New Roman" w:hAnsi="Times New Roman" w:cs="Times New Roman"/>
+          <w:sz w:val="24"/>
+          <w:szCs w:val="24"/>
+        </w:rPr>
+      </w:pPr>
+      <w:bookmarkStart w:id="0" w:name="_GoBack"/>
+      <w:bookmarkEnd w:id="0"/>
     </w:p>
     <w:sectPr>
       <w:pgSz w:w="12240" w:h="15840"/>
-      <w:pgMar w:top="1440" w:right="1440" w:bottom="1440" w:left="1440" w:header="708" w:footer="708" w:gutter="0"/>
+      <w:pgMar w:top="2592" w:right="1440" w:bottom="1440" w:left="2160" w:header="709" w:footer="709" w:gutter="0"/>
       <w:cols w:space="708"/>
       <w:docGrid w:linePitch="360"/>
     </w:sectPr>
@@ -1367,7 +1768,7 @@
 </file>
 
 <file path=word/styles.xml><?xml version="1.0" encoding="utf-8"?>
-<w:styles xmlns:mc="http://schemas.openxmlformats.org/markup-compatibility/2006" xmlns:r="http://schemas.openxmlformats.org/officeDocument/2006/relationships" xmlns:w="http://schemas.openxmlformats.org/wordprocessingml/2006/main" xmlns:w14="http://schemas.microsoft.com/office/word/2010/wordml" xmlns:w15="http://schemas.microsoft.com/office/word/2012/wordml" xmlns:w16se="http://schemas.microsoft.com/office/word/2015/wordml/symex" mc:Ignorable="w14 w15 w16se">
+<w:styles xmlns:mc="http://schemas.openxmlformats.org/markup-compatibility/2006" xmlns:r="http://schemas.openxmlformats.org/officeDocument/2006/relationships" xmlns:w="http://schemas.openxmlformats.org/wordprocessingml/2006/main" xmlns:w14="http://schemas.microsoft.com/office/word/2010/wordml" xmlns:w15="http://schemas.microsoft.com/office/word/2012/wordml" xmlns:w16cid="http://schemas.microsoft.com/office/word/2016/wordml/cid" xmlns:w16se="http://schemas.microsoft.com/office/word/2015/wordml/symex" mc:Ignorable="w14 w15 w16se w16cid">
   <w:docDefaults>
     <w:rPrDefault>
       <w:rPr>
@@ -1383,7 +1784,7 @@
       </w:pPr>
     </w:pPrDefault>
   </w:docDefaults>
-  <w:latentStyles w:defLockedState="0" w:defUIPriority="99" w:defSemiHidden="0" w:defUnhideWhenUsed="0" w:defQFormat="0" w:count="371">
+  <w:latentStyles w:defLockedState="0" w:defUIPriority="99" w:defSemiHidden="0" w:defUnhideWhenUsed="0" w:defQFormat="0" w:count="375">
     <w:lsdException w:name="Normal" w:uiPriority="0" w:qFormat="1"/>
     <w:lsdException w:name="heading 1" w:uiPriority="9" w:qFormat="1"/>
     <w:lsdException w:name="heading 2" w:semiHidden="1" w:uiPriority="9" w:unhideWhenUsed="1" w:qFormat="1"/>
@@ -1489,7 +1890,6 @@
     <w:lsdException w:name="HTML Sample" w:semiHidden="1" w:unhideWhenUsed="1"/>
     <w:lsdException w:name="HTML Typewriter" w:semiHidden="1" w:unhideWhenUsed="1"/>
     <w:lsdException w:name="HTML Variable" w:semiHidden="1" w:unhideWhenUsed="1"/>
-    <w:lsdException w:name="Normal Table" w:semiHidden="1" w:unhideWhenUsed="1"/>
     <w:lsdException w:name="annotation subject" w:semiHidden="1" w:unhideWhenUsed="1"/>
     <w:lsdException w:name="No List" w:semiHidden="1" w:unhideWhenUsed="1"/>
     <w:lsdException w:name="Outline List 1" w:semiHidden="1" w:unhideWhenUsed="1"/>
@@ -1533,10 +1933,8 @@
     <w:lsdException w:name="Table Elegant" w:semiHidden="1" w:unhideWhenUsed="1"/>
     <w:lsdException w:name="Table Professional" w:semiHidden="1" w:unhideWhenUsed="1"/>
     <w:lsdException w:name="Table Subtle 1" w:semiHidden="1" w:unhideWhenUsed="1"/>
-    <w:lsdException w:name="Table Subtle 2" w:semiHidden="1" w:unhideWhenUsed="1"/>
     <w:lsdException w:name="Table Web 1" w:semiHidden="1" w:unhideWhenUsed="1"/>
     <w:lsdException w:name="Table Web 2" w:semiHidden="1" w:unhideWhenUsed="1"/>
-    <w:lsdException w:name="Table Web 3" w:semiHidden="1" w:unhideWhenUsed="1"/>
     <w:lsdException w:name="Balloon Text" w:semiHidden="1" w:unhideWhenUsed="1"/>
     <w:lsdException w:name="Table Grid" w:uiPriority="39"/>
     <w:lsdException w:name="Table Theme" w:semiHidden="1" w:unhideWhenUsed="1"/>
@@ -1755,6 +2153,10 @@
     <w:lsdException w:name="List Table 5 Dark Accent 6" w:uiPriority="50"/>
     <w:lsdException w:name="List Table 6 Colorful Accent 6" w:uiPriority="51"/>
     <w:lsdException w:name="List Table 7 Colorful Accent 6" w:uiPriority="52"/>
+    <w:lsdException w:name="Mention" w:semiHidden="1" w:unhideWhenUsed="1"/>
+    <w:lsdException w:name="Smart Hyperlink" w:semiHidden="1" w:unhideWhenUsed="1"/>
+    <w:lsdException w:name="Hashtag" w:semiHidden="1" w:unhideWhenUsed="1"/>
+    <w:lsdException w:name="Unresolved Mention" w:semiHidden="1" w:unhideWhenUsed="1"/>
   </w:latentStyles>
   <w:style w:type="paragraph" w:default="1" w:styleId="Normal">
     <w:name w:val="Normal"/>
@@ -2090,7 +2492,7 @@
 </file>
 
 <file path=customXml/itemProps1.xml><?xml version="1.0" encoding="utf-8"?>
-<ds:datastoreItem xmlns:ds="http://schemas.openxmlformats.org/officeDocument/2006/customXml" ds:itemID="{E325B4F8-48D8-488F-9398-37A570E467FE}">
+<ds:datastoreItem xmlns:ds="http://schemas.openxmlformats.org/officeDocument/2006/customXml" ds:itemID="{EDE4F547-95DD-44FC-B4B1-CC8F2A6891C1}">
   <ds:schemaRefs>
     <ds:schemaRef ds:uri="http://schemas.openxmlformats.org/officeDocument/2006/bibliography"/>
   </ds:schemaRefs>

</xml_diff>